<commit_message>
Fix to the Notes - Adding Missing Headers
Almost all of the notes needed the headers added.
The roles section needed the title.
</commit_message>
<xml_diff>
--- a/02-Resources.docx
+++ b/02-Resources.docx
@@ -13,7 +13,7 @@
     <w:p/>
     <w:p>
       <w:r>
-        <w:object w:dxaOrig="12804" w:dyaOrig="7188">
+        <w:object w:dxaOrig="12803" w:dyaOrig="7188">
           <v:shapetype id="_x0000_t75" coordsize="21600,21600" o:spt="75" o:preferrelative="t" path="m@4@5l@4@11@9@11@9@5xe" filled="f" stroked="f">
             <v:stroke joinstyle="miter"/>
             <v:formulas>
@@ -33,7 +33,7 @@
             <v:path o:extrusionok="f" gradientshapeok="t" o:connecttype="rect"/>
             <o:lock v:ext="edit" aspectratio="t"/>
           </v:shapetype>
-          <v:shape id="_x0000_i1025" type="#_x0000_t75" style="width:480pt;height:269.25pt" o:ole="" o:bordertopcolor="this" o:borderleftcolor="this" o:borderbottomcolor="this" o:borderrightcolor="this">
+          <v:shape id="_x0000_i1025" type="#_x0000_t75" style="width:480pt;height:269.25pt" o:ole="">
             <v:imagedata r:id="rId8" o:title=""/>
             <w10:bordertop type="single" width="4" shadow="t"/>
             <w10:borderleft type="single" width="4" shadow="t"/>
@@ -63,8 +63,8 @@
     <w:p/>
     <w:p>
       <w:r>
-        <w:object w:dxaOrig="12804" w:dyaOrig="7188">
-          <v:shape id="_x0000_i1026" type="#_x0000_t75" style="width:480pt;height:269.25pt" o:ole="" o:bordertopcolor="this" o:borderleftcolor="this" o:borderbottomcolor="this" o:borderrightcolor="this">
+        <w:object w:dxaOrig="12803" w:dyaOrig="7188">
+          <v:shape id="_x0000_i1026" type="#_x0000_t75" style="width:480pt;height:269.25pt" o:ole="">
             <v:imagedata r:id="rId10" o:title=""/>
             <w10:bordertop type="single" width="4" shadow="t"/>
             <w10:borderleft type="single" width="4" shadow="t"/>
@@ -99,8 +99,8 @@
     <w:p/>
     <w:p>
       <w:r>
-        <w:object w:dxaOrig="12804" w:dyaOrig="7188">
-          <v:shape id="_x0000_i1027" type="#_x0000_t75" style="width:480pt;height:269.25pt" o:ole="" o:bordertopcolor="this" o:borderleftcolor="this" o:borderbottomcolor="this" o:borderrightcolor="this">
+        <w:object w:dxaOrig="12803" w:dyaOrig="7188">
+          <v:shape id="_x0000_i1027" type="#_x0000_t75" style="width:480pt;height:269.25pt" o:ole="">
             <v:imagedata r:id="rId12" o:title=""/>
             <w10:bordertop type="single" width="4" shadow="t"/>
             <w10:borderleft type="single" width="4" shadow="t"/>
@@ -155,8 +155,8 @@
     <w:p/>
     <w:p>
       <w:r>
-        <w:object w:dxaOrig="12804" w:dyaOrig="7188">
-          <v:shape id="_x0000_i1028" type="#_x0000_t75" style="width:480pt;height:269.25pt" o:ole="" o:bordertopcolor="this" o:borderleftcolor="this" o:borderbottomcolor="this" o:borderrightcolor="this">
+        <w:object w:dxaOrig="12803" w:dyaOrig="7188">
+          <v:shape id="_x0000_i1028" type="#_x0000_t75" style="width:480pt;height:269.25pt" o:ole="">
             <v:imagedata r:id="rId14" o:title=""/>
             <w10:bordertop type="single" width="4" shadow="t"/>
             <w10:borderleft type="single" width="4" shadow="t"/>
@@ -216,8 +216,8 @@
     <w:p/>
     <w:p>
       <w:r>
-        <w:object w:dxaOrig="12804" w:dyaOrig="7188">
-          <v:shape id="_x0000_i1029" type="#_x0000_t75" style="width:480pt;height:269.25pt" o:ole="" o:bordertopcolor="this" o:borderleftcolor="this" o:borderbottomcolor="this" o:borderrightcolor="this">
+        <w:object w:dxaOrig="12803" w:dyaOrig="7188">
+          <v:shape id="_x0000_i1029" type="#_x0000_t75" style="width:480pt;height:269.25pt" o:ole="">
             <v:imagedata r:id="rId16" o:title=""/>
             <w10:bordertop type="single" width="4" shadow="t"/>
             <w10:borderleft type="single" width="4" shadow="t"/>
@@ -267,8 +267,8 @@
     <w:p/>
     <w:p>
       <w:r>
-        <w:object w:dxaOrig="12804" w:dyaOrig="7188">
-          <v:shape id="_x0000_i1030" type="#_x0000_t75" style="width:480pt;height:269.25pt" o:ole="" o:bordertopcolor="this" o:borderleftcolor="this" o:borderbottomcolor="this" o:borderrightcolor="this">
+        <w:object w:dxaOrig="12803" w:dyaOrig="7188">
+          <v:shape id="_x0000_i1030" type="#_x0000_t75" style="width:480pt;height:269.25pt" o:ole="">
             <v:imagedata r:id="rId18" o:title=""/>
             <w10:bordertop type="single" width="4" shadow="t"/>
             <w10:borderleft type="single" width="4" shadow="t"/>
@@ -331,8 +331,8 @@
     <w:p/>
     <w:p>
       <w:r>
-        <w:object w:dxaOrig="12804" w:dyaOrig="7188">
-          <v:shape id="_x0000_i1031" type="#_x0000_t75" style="width:480pt;height:269.25pt" o:ole="" o:bordertopcolor="this" o:borderleftcolor="this" o:borderbottomcolor="this" o:borderrightcolor="this">
+        <w:object w:dxaOrig="12803" w:dyaOrig="7188">
+          <v:shape id="_x0000_i1031" type="#_x0000_t75" style="width:480pt;height:269.25pt" o:ole="">
             <v:imagedata r:id="rId20" o:title=""/>
             <w10:bordertop type="single" width="4" shadow="t"/>
             <w10:borderleft type="single" width="4" shadow="t"/>
@@ -414,8 +414,8 @@
     <w:p/>
     <w:p>
       <w:r>
-        <w:object w:dxaOrig="12804" w:dyaOrig="7188">
-          <v:shape id="_x0000_i1032" type="#_x0000_t75" style="width:480pt;height:269.25pt" o:ole="" o:bordertopcolor="this" o:borderleftcolor="this" o:borderbottomcolor="this" o:borderrightcolor="this">
+        <w:object w:dxaOrig="12803" w:dyaOrig="7188">
+          <v:shape id="_x0000_i1032" type="#_x0000_t75" style="width:480pt;height:269.25pt" o:ole="">
             <v:imagedata r:id="rId22" o:title=""/>
             <w10:bordertop type="single" width="4" shadow="t"/>
             <w10:borderleft type="single" width="4" shadow="t"/>
@@ -458,8 +458,8 @@
     <w:p/>
     <w:p>
       <w:r>
-        <w:object w:dxaOrig="12804" w:dyaOrig="7188">
-          <v:shape id="_x0000_i1033" type="#_x0000_t75" style="width:480pt;height:269.25pt" o:ole="" o:bordertopcolor="this" o:borderleftcolor="this" o:borderbottomcolor="this" o:borderrightcolor="this">
+        <w:object w:dxaOrig="12803" w:dyaOrig="7188">
+          <v:shape id="_x0000_i1033" type="#_x0000_t75" style="width:480pt;height:269.25pt" o:ole="">
             <v:imagedata r:id="rId24" o:title=""/>
             <w10:bordertop type="single" width="4" shadow="t"/>
             <w10:borderleft type="single" width="4" shadow="t"/>
@@ -506,8 +506,8 @@
     <w:p/>
     <w:p>
       <w:r>
-        <w:object w:dxaOrig="12804" w:dyaOrig="7188">
-          <v:shape id="_x0000_i1034" type="#_x0000_t75" style="width:480pt;height:269.25pt" o:ole="" o:bordertopcolor="this" o:borderleftcolor="this" o:borderbottomcolor="this" o:borderrightcolor="this">
+        <w:object w:dxaOrig="12803" w:dyaOrig="7188">
+          <v:shape id="_x0000_i1034" type="#_x0000_t75" style="width:480pt;height:269.25pt" o:ole="">
             <v:imagedata r:id="rId26" o:title=""/>
             <w10:bordertop type="single" width="4" shadow="t"/>
             <w10:borderleft type="single" width="4" shadow="t"/>
@@ -567,8 +567,8 @@
     <w:p/>
     <w:p>
       <w:r>
-        <w:object w:dxaOrig="12804" w:dyaOrig="7188">
-          <v:shape id="_x0000_i1035" type="#_x0000_t75" style="width:480pt;height:269.25pt" o:ole="" o:bordertopcolor="this" o:borderleftcolor="this" o:borderbottomcolor="this" o:borderrightcolor="this">
+        <w:object w:dxaOrig="12803" w:dyaOrig="7188">
+          <v:shape id="_x0000_i1035" type="#_x0000_t75" style="width:480pt;height:269.25pt" o:ole="">
             <v:imagedata r:id="rId28" o:title=""/>
             <w10:bordertop type="single" width="4" shadow="t"/>
             <w10:borderleft type="single" width="4" shadow="t"/>
@@ -593,10 +593,7 @@
         <w:ind w:left="0"/>
       </w:pPr>
       <w:r>
-        <w:t xml:space="preserve"> </w:t>
-      </w:r>
-      <w:r>
-        <w:t>Add the resource definition displayed above. We are defining a resource with the type called 'file' and named 'hello.txt'. We also are stating what the contents of that file should contain 'Hello, world!</w:t>
+        <w:t xml:space="preserve"> Add the resource definition displayed above. We are defining a resource with the type called 'file' and named 'hello.txt'. We also are stating what the contents of that file should contain 'Hello, world!</w:t>
       </w:r>
       <w:proofErr w:type="gramStart"/>
       <w:r>
@@ -615,10 +612,7 @@
         <w:ind w:left="0"/>
       </w:pPr>
       <w:r>
-        <w:t xml:space="preserve"> </w:t>
-      </w:r>
-      <w:r>
-        <w:t>Save the file and return to the command prompt.</w:t>
+        <w:t xml:space="preserve"> Save the file and return to the command prompt.</w:t>
       </w:r>
     </w:p>
     <w:p/>
@@ -647,8 +641,8 @@
     <w:p/>
     <w:p>
       <w:r>
-        <w:object w:dxaOrig="12804" w:dyaOrig="7188">
-          <v:shape id="_x0000_i1036" type="#_x0000_t75" style="width:480pt;height:269.25pt" o:ole="" o:bordertopcolor="this" o:borderleftcolor="this" o:borderbottomcolor="this" o:borderrightcolor="this">
+        <w:object w:dxaOrig="12803" w:dyaOrig="7188">
+          <v:shape id="_x0000_i1036" type="#_x0000_t75" style="width:480pt;height:269.25pt" o:ole="">
             <v:imagedata r:id="rId30" o:title=""/>
             <w10:bordertop type="single" width="4" shadow="t"/>
             <w10:borderleft type="single" width="4" shadow="t"/>
@@ -671,15 +665,7 @@
     <w:p/>
     <w:p>
       <w:r>
-        <w:t xml:space="preserve">The output that shows the contents of the file have been modified is being displayed in a format similar to a </w:t>
-      </w:r>
-      <w:proofErr w:type="spellStart"/>
-      <w:r>
-        <w:t>git</w:t>
-      </w:r>
-      <w:proofErr w:type="spellEnd"/>
-      <w:r>
-        <w:t xml:space="preserve"> diff (http://stackoverflow.com/questions/2529441/how-to-read-the-output-from-git-diff).</w:t>
+        <w:t>The output that shows the contents of the file have been modified is being displayed in a format similar to a git diff (http://stackoverflow.com/questions/2529441/how-to-read-the-output-from-git-diff).</w:t>
       </w:r>
     </w:p>
     <w:p/>
@@ -699,8 +685,8 @@
     <w:p/>
     <w:p>
       <w:r>
-        <w:object w:dxaOrig="12804" w:dyaOrig="7188">
-          <v:shape id="_x0000_i1037" type="#_x0000_t75" style="width:480pt;height:269.25pt" o:ole="" o:bordertopcolor="this" o:borderleftcolor="this" o:borderbottomcolor="this" o:borderrightcolor="this">
+        <w:object w:dxaOrig="12803" w:dyaOrig="7188">
+          <v:shape id="_x0000_i1037" type="#_x0000_t75" style="width:480pt;height:269.25pt" o:ole="">
             <v:imagedata r:id="rId32" o:title=""/>
             <w10:bordertop type="single" width="4" shadow="t"/>
             <w10:borderleft type="single" width="4" shadow="t"/>
@@ -747,8 +733,8 @@
     <w:p/>
     <w:p>
       <w:r>
-        <w:object w:dxaOrig="12804" w:dyaOrig="7188">
-          <v:shape id="_x0000_i1038" type="#_x0000_t75" style="width:480pt;height:269.25pt" o:ole="" o:bordertopcolor="this" o:borderleftcolor="this" o:borderbottomcolor="this" o:borderrightcolor="this">
+        <w:object w:dxaOrig="12803" w:dyaOrig="7188">
+          <v:shape id="_x0000_i1038" type="#_x0000_t75" style="width:480pt;height:269.25pt" o:ole="">
             <v:imagedata r:id="rId34" o:title=""/>
             <w10:bordertop type="single" width="4" shadow="t"/>
             <w10:borderleft type="single" width="4" shadow="t"/>
@@ -791,8 +777,8 @@
     <w:p/>
     <w:p>
       <w:r>
-        <w:object w:dxaOrig="12804" w:dyaOrig="7188">
-          <v:shape id="_x0000_i1039" type="#_x0000_t75" style="width:480pt;height:269.25pt" o:ole="" o:bordertopcolor="this" o:borderleftcolor="this" o:borderbottomcolor="this" o:borderrightcolor="this">
+        <w:object w:dxaOrig="12803" w:dyaOrig="7188">
+          <v:shape id="_x0000_i1039" type="#_x0000_t75" style="width:480pt;height:269.25pt" o:ole="">
             <v:imagedata r:id="rId36" o:title=""/>
             <w10:bordertop type="single" width="4" shadow="t"/>
             <w10:borderleft type="single" width="4" shadow="t"/>
@@ -834,8 +820,8 @@
     <w:p/>
     <w:p>
       <w:r>
-        <w:object w:dxaOrig="12804" w:dyaOrig="7188">
-          <v:shape id="_x0000_i1040" type="#_x0000_t75" style="width:480pt;height:269.25pt" o:ole="" o:bordertopcolor="this" o:borderleftcolor="this" o:borderbottomcolor="this" o:borderrightcolor="this">
+        <w:object w:dxaOrig="12803" w:dyaOrig="7188">
+          <v:shape id="_x0000_i1040" type="#_x0000_t75" style="width:480pt;height:269.25pt" o:ole="">
             <v:imagedata r:id="rId38" o:title=""/>
             <w10:bordertop type="single" width="4" shadow="t"/>
             <w10:borderleft type="single" width="4" shadow="t"/>
@@ -920,8 +906,8 @@
     <w:p/>
     <w:p>
       <w:r>
-        <w:object w:dxaOrig="12804" w:dyaOrig="7188">
-          <v:shape id="_x0000_i1041" type="#_x0000_t75" style="width:480pt;height:269.25pt" o:ole="" o:bordertopcolor="this" o:borderleftcolor="this" o:borderbottomcolor="this" o:borderrightcolor="this">
+        <w:object w:dxaOrig="12803" w:dyaOrig="7188">
+          <v:shape id="_x0000_i1041" type="#_x0000_t75" style="width:480pt;height:269.25pt" o:ole="">
             <v:imagedata r:id="rId40" o:title=""/>
             <w10:bordertop type="single" width="4" shadow="t"/>
             <w10:borderleft type="single" width="4" shadow="t"/>
@@ -988,8 +974,8 @@
     <w:p/>
     <w:p>
       <w:r>
-        <w:object w:dxaOrig="12804" w:dyaOrig="7188">
-          <v:shape id="_x0000_i1042" type="#_x0000_t75" style="width:480pt;height:269.25pt" o:ole="" o:bordertopcolor="this" o:borderleftcolor="this" o:borderbottomcolor="this" o:borderrightcolor="this">
+        <w:object w:dxaOrig="12803" w:dyaOrig="7188">
+          <v:shape id="_x0000_i1042" type="#_x0000_t75" style="width:480pt;height:269.25pt" o:ole="">
             <v:imagedata r:id="rId42" o:title=""/>
             <w10:bordertop type="single" width="4" shadow="t"/>
             <w10:borderleft type="single" width="4" shadow="t"/>
@@ -1036,8 +1022,8 @@
     <w:p/>
     <w:p>
       <w:r>
-        <w:object w:dxaOrig="12804" w:dyaOrig="7188">
-          <v:shape id="_x0000_i1043" type="#_x0000_t75" style="width:480pt;height:269.25pt" o:ole="" o:bordertopcolor="this" o:borderleftcolor="this" o:borderbottomcolor="this" o:borderrightcolor="this">
+        <w:object w:dxaOrig="12803" w:dyaOrig="7188">
+          <v:shape id="_x0000_i1043" type="#_x0000_t75" style="width:480pt;height:269.25pt" o:ole="">
             <v:imagedata r:id="rId44" o:title=""/>
             <w10:bordertop type="single" width="4" shadow="t"/>
             <w10:borderleft type="single" width="4" shadow="t"/>
@@ -1073,8 +1059,8 @@
     <w:p/>
     <w:p>
       <w:r>
-        <w:object w:dxaOrig="12804" w:dyaOrig="7188">
-          <v:shape id="_x0000_i1044" type="#_x0000_t75" style="width:480pt;height:269.25pt" o:ole="" o:bordertopcolor="this" o:borderleftcolor="this" o:borderbottomcolor="this" o:borderrightcolor="this">
+        <w:object w:dxaOrig="12803" w:dyaOrig="7188">
+          <v:shape id="_x0000_i1044" type="#_x0000_t75" style="width:480pt;height:269.25pt" o:ole="">
             <v:imagedata r:id="rId46" o:title=""/>
             <w10:bordertop type="single" width="4" shadow="t"/>
             <w10:borderleft type="single" width="4" shadow="t"/>
@@ -1110,8 +1096,8 @@
     <w:p/>
     <w:p>
       <w:r>
-        <w:object w:dxaOrig="12804" w:dyaOrig="7188">
-          <v:shape id="_x0000_i1045" type="#_x0000_t75" style="width:480pt;height:269.25pt" o:ole="" o:bordertopcolor="this" o:borderleftcolor="this" o:borderbottomcolor="this" o:borderrightcolor="this">
+        <w:object w:dxaOrig="12803" w:dyaOrig="7188">
+          <v:shape id="_x0000_i1045" type="#_x0000_t75" style="width:480pt;height:269.25pt" o:ole="">
             <v:imagedata r:id="rId48" o:title=""/>
             <w10:bordertop type="single" width="4" shadow="t"/>
             <w10:borderleft type="single" width="4" shadow="t"/>
@@ -1153,8 +1139,8 @@
     <w:p/>
     <w:p>
       <w:r>
-        <w:object w:dxaOrig="12804" w:dyaOrig="7188">
-          <v:shape id="_x0000_i1046" type="#_x0000_t75" style="width:480pt;height:269.25pt" o:ole="" o:bordertopcolor="this" o:borderleftcolor="this" o:borderbottomcolor="this" o:borderrightcolor="this">
+        <w:object w:dxaOrig="12803" w:dyaOrig="7188">
+          <v:shape id="_x0000_i1046" type="#_x0000_t75" style="width:480pt;height:269.25pt" o:ole="">
             <v:imagedata r:id="rId50" o:title=""/>
             <w10:bordertop type="single" width="4" shadow="t"/>
             <w10:borderleft type="single" width="4" shadow="t"/>
@@ -1202,8 +1188,8 @@
     <w:p/>
     <w:p>
       <w:r>
-        <w:object w:dxaOrig="12804" w:dyaOrig="7188">
-          <v:shape id="_x0000_i1047" type="#_x0000_t75" style="width:480pt;height:269.25pt" o:ole="" o:bordertopcolor="this" o:borderleftcolor="this" o:borderbottomcolor="this" o:borderrightcolor="this">
+        <w:object w:dxaOrig="12803" w:dyaOrig="7188">
+          <v:shape id="_x0000_i1047" type="#_x0000_t75" style="width:480pt;height:269.25pt" o:ole="">
             <v:imagedata r:id="rId52" o:title=""/>
             <w10:bordertop type="single" width="4" shadow="t"/>
             <w10:borderleft type="single" width="4" shadow="t"/>
@@ -1245,8 +1231,8 @@
     <w:p/>
     <w:p>
       <w:r>
-        <w:object w:dxaOrig="12804" w:dyaOrig="7188">
-          <v:shape id="_x0000_i1048" type="#_x0000_t75" style="width:480pt;height:269.25pt" o:ole="" o:bordertopcolor="this" o:borderleftcolor="this" o:borderbottomcolor="this" o:borderrightcolor="this">
+        <w:object w:dxaOrig="12803" w:dyaOrig="7188">
+          <v:shape id="_x0000_i1048" type="#_x0000_t75" style="width:480pt;height:269.25pt" o:ole="">
             <v:imagedata r:id="rId54" o:title=""/>
             <w10:bordertop type="single" width="4" shadow="t"/>
             <w10:borderleft type="single" width="4" shadow="t"/>
@@ -1348,8 +1334,8 @@
     <w:p/>
     <w:p>
       <w:r>
-        <w:object w:dxaOrig="12804" w:dyaOrig="7188">
-          <v:shape id="_x0000_i1049" type="#_x0000_t75" style="width:480pt;height:269.25pt" o:ole="" o:bordertopcolor="this" o:borderleftcolor="this" o:borderbottomcolor="this" o:borderrightcolor="this">
+        <w:object w:dxaOrig="12803" w:dyaOrig="7188">
+          <v:shape id="_x0000_i1049" type="#_x0000_t75" style="width:480pt;height:269.25pt" o:ole="">
             <v:imagedata r:id="rId56" o:title=""/>
             <w10:bordertop type="single" width="4" shadow="t"/>
             <w10:borderleft type="single" width="4" shadow="t"/>
@@ -1399,8 +1385,8 @@
     <w:p/>
     <w:p>
       <w:r>
-        <w:object w:dxaOrig="12804" w:dyaOrig="7188">
-          <v:shape id="_x0000_i1050" type="#_x0000_t75" style="width:480pt;height:269.25pt" o:ole="" o:bordertopcolor="this" o:borderleftcolor="this" o:borderbottomcolor="this" o:borderrightcolor="this">
+        <w:object w:dxaOrig="12803" w:dyaOrig="7188">
+          <v:shape id="_x0000_i1050" type="#_x0000_t75" style="width:480pt;height:269.25pt" o:ole="">
             <v:imagedata r:id="rId58" o:title=""/>
             <w10:bordertop type="single" width="4" shadow="t"/>
             <w10:borderleft type="single" width="4" shadow="t"/>
@@ -1430,8 +1416,8 @@
     <w:p/>
     <w:p>
       <w:r>
-        <w:object w:dxaOrig="12804" w:dyaOrig="7188">
-          <v:shape id="_x0000_i1051" type="#_x0000_t75" style="width:480pt;height:269.25pt" o:ole="" o:bordertopcolor="this" o:borderleftcolor="this" o:borderbottomcolor="this" o:borderrightcolor="this">
+        <w:object w:dxaOrig="12803" w:dyaOrig="7188">
+          <v:shape id="_x0000_i1051" type="#_x0000_t75" style="width:480pt;height:269.25pt" o:ole="">
             <v:imagedata r:id="rId60" o:title=""/>
             <w10:bordertop type="single" width="4" shadow="t"/>
             <w10:borderleft type="single" width="4" shadow="t"/>
@@ -1505,8 +1491,8 @@
     <w:p/>
     <w:p>
       <w:r>
-        <w:object w:dxaOrig="12804" w:dyaOrig="7188">
-          <v:shape id="_x0000_i1052" type="#_x0000_t75" style="width:480pt;height:269.25pt" o:ole="" o:bordertopcolor="this" o:borderleftcolor="this" o:borderbottomcolor="this" o:borderrightcolor="this">
+        <w:object w:dxaOrig="12803" w:dyaOrig="7188">
+          <v:shape id="_x0000_i1052" type="#_x0000_t75" style="width:480pt;height:269.25pt" o:ole="">
             <v:imagedata r:id="rId62" o:title=""/>
             <w10:bordertop type="single" width="4" shadow="t"/>
             <w10:borderleft type="single" width="4" shadow="t"/>
@@ -1548,8 +1534,8 @@
     <w:p/>
     <w:p>
       <w:r>
-        <w:object w:dxaOrig="12804" w:dyaOrig="7188">
-          <v:shape id="_x0000_i1053" type="#_x0000_t75" style="width:480pt;height:269.25pt" o:ole="" o:bordertopcolor="this" o:borderleftcolor="this" o:borderbottomcolor="this" o:borderrightcolor="this">
+        <w:object w:dxaOrig="12803" w:dyaOrig="7188">
+          <v:shape id="_x0000_i1053" type="#_x0000_t75" style="width:480pt;height:269.25pt" o:ole="">
             <v:imagedata r:id="rId64" o:title=""/>
             <w10:bordertop type="single" width="4" shadow="t"/>
             <w10:borderleft type="single" width="4" shadow="t"/>
@@ -1585,8 +1571,8 @@
     <w:p/>
     <w:p>
       <w:r>
-        <w:object w:dxaOrig="12804" w:dyaOrig="7188">
-          <v:shape id="_x0000_i1054" type="#_x0000_t75" style="width:480pt;height:269.25pt" o:ole="" o:bordertopcolor="this" o:borderleftcolor="this" o:borderbottomcolor="this" o:borderrightcolor="this">
+        <w:object w:dxaOrig="12803" w:dyaOrig="7188">
+          <v:shape id="_x0000_i1054" type="#_x0000_t75" style="width:480pt;height:269.25pt" o:ole="">
             <v:imagedata r:id="rId66" o:title=""/>
             <w10:bordertop type="single" width="4" shadow="t"/>
             <w10:borderleft type="single" width="4" shadow="t"/>
@@ -1623,8 +1609,8 @@
     <w:p/>
     <w:p>
       <w:r>
-        <w:object w:dxaOrig="12804" w:dyaOrig="7188">
-          <v:shape id="_x0000_i1055" type="#_x0000_t75" style="width:480pt;height:269.25pt" o:ole="" o:bordertopcolor="this" o:borderleftcolor="this" o:borderbottomcolor="this" o:borderrightcolor="this">
+        <w:object w:dxaOrig="12803" w:dyaOrig="7188">
+          <v:shape id="_x0000_i1055" type="#_x0000_t75" style="width:480pt;height:269.25pt" o:ole="">
             <v:imagedata r:id="rId68" o:title=""/>
             <w10:bordertop type="single" width="4" shadow="t"/>
             <w10:borderleft type="single" width="4" shadow="t"/>
@@ -1666,8 +1652,8 @@
     <w:p/>
     <w:p>
       <w:r>
-        <w:object w:dxaOrig="12804" w:dyaOrig="7188">
-          <v:shape id="_x0000_i1056" type="#_x0000_t75" style="width:480pt;height:269.25pt" o:ole="" o:bordertopcolor="this" o:borderleftcolor="this" o:borderbottomcolor="this" o:borderrightcolor="this">
+        <w:object w:dxaOrig="12803" w:dyaOrig="7188">
+          <v:shape id="_x0000_i1056" type="#_x0000_t75" style="width:480pt;height:269.25pt" o:ole="">
             <v:imagedata r:id="rId70" o:title=""/>
             <w10:bordertop type="single" width="4" shadow="t"/>
             <w10:borderleft type="single" width="4" shadow="t"/>
@@ -1727,8 +1713,8 @@
     <w:p/>
     <w:p>
       <w:r>
-        <w:object w:dxaOrig="12804" w:dyaOrig="7188">
-          <v:shape id="_x0000_i1057" type="#_x0000_t75" style="width:480pt;height:269.25pt" o:ole="" o:bordertopcolor="this" o:borderleftcolor="this" o:borderbottomcolor="this" o:borderrightcolor="this">
+        <w:object w:dxaOrig="12803" w:dyaOrig="7188">
+          <v:shape id="_x0000_i1057" type="#_x0000_t75" style="width:480pt;height:269.25pt" o:ole="">
             <v:imagedata r:id="rId72" o:title=""/>
             <w10:bordertop type="single" width="4" shadow="t"/>
             <w10:borderleft type="single" width="4" shadow="t"/>
@@ -1781,8 +1767,8 @@
     <w:p/>
     <w:p>
       <w:r>
-        <w:object w:dxaOrig="12804" w:dyaOrig="7188">
-          <v:shape id="_x0000_i1058" type="#_x0000_t75" style="width:480pt;height:269.25pt" o:ole="" o:bordertopcolor="this" o:borderleftcolor="this" o:borderbottomcolor="this" o:borderrightcolor="this">
+        <w:object w:dxaOrig="12803" w:dyaOrig="7188">
+          <v:shape id="_x0000_i1058" type="#_x0000_t75" style="width:480pt;height:269.25pt" o:ole="">
             <v:imagedata r:id="rId74" o:title=""/>
             <w10:bordertop type="single" width="4" shadow="t"/>
             <w10:borderleft type="single" width="4" shadow="t"/>
@@ -1818,8 +1804,8 @@
     <w:p/>
     <w:p>
       <w:r>
-        <w:object w:dxaOrig="12804" w:dyaOrig="7188">
-          <v:shape id="_x0000_i1059" type="#_x0000_t75" style="width:480pt;height:269.25pt" o:ole="" o:bordertopcolor="this" o:borderleftcolor="this" o:borderbottomcolor="this" o:borderrightcolor="this">
+        <w:object w:dxaOrig="12803" w:dyaOrig="7188">
+          <v:shape id="_x0000_i1059" type="#_x0000_t75" style="width:480pt;height:269.25pt" o:ole="">
             <v:imagedata r:id="rId76" o:title=""/>
             <w10:bordertop type="single" width="4" shadow="t"/>
             <w10:borderleft type="single" width="4" shadow="t"/>
@@ -1864,8 +1850,8 @@
     <w:p/>
     <w:p>
       <w:r>
-        <w:object w:dxaOrig="12804" w:dyaOrig="7188">
-          <v:shape id="_x0000_i1060" type="#_x0000_t75" style="width:480pt;height:269.25pt" o:ole="" o:bordertopcolor="this" o:borderleftcolor="this" o:borderbottomcolor="this" o:borderrightcolor="this">
+        <w:object w:dxaOrig="12803" w:dyaOrig="7188">
+          <v:shape id="_x0000_i1060" type="#_x0000_t75" style="width:480pt;height:269.25pt" o:ole="">
             <v:imagedata r:id="rId78" o:title=""/>
             <w10:bordertop type="single" width="4" shadow="t"/>
             <w10:borderleft type="single" width="4" shadow="t"/>
@@ -1910,8 +1896,8 @@
     <w:p/>
     <w:p>
       <w:r>
-        <w:object w:dxaOrig="12804" w:dyaOrig="7188">
-          <v:shape id="_x0000_i1061" type="#_x0000_t75" style="width:480pt;height:269.25pt" o:ole="" o:bordertopcolor="this" o:borderleftcolor="this" o:borderbottomcolor="this" o:borderrightcolor="this">
+        <w:object w:dxaOrig="12803" w:dyaOrig="7188">
+          <v:shape id="_x0000_i1061" type="#_x0000_t75" style="width:480pt;height:269.25pt" o:ole="">
             <v:imagedata r:id="rId80" o:title=""/>
             <w10:bordertop type="single" width="4" shadow="t"/>
             <w10:borderleft type="single" width="4" shadow="t"/>
@@ -1947,8 +1933,8 @@
     <w:p/>
     <w:p>
       <w:r>
-        <w:object w:dxaOrig="12804" w:dyaOrig="7188">
-          <v:shape id="_x0000_i1062" type="#_x0000_t75" style="width:480pt;height:269.25pt" o:ole="" o:bordertopcolor="this" o:borderleftcolor="this" o:borderbottomcolor="this" o:borderrightcolor="this">
+        <w:object w:dxaOrig="12803" w:dyaOrig="7188">
+          <v:shape id="_x0000_i1062" type="#_x0000_t75" style="width:480pt;height:269.25pt" o:ole="">
             <v:imagedata r:id="rId82" o:title=""/>
             <w10:bordertop type="single" width="4" shadow="t"/>
             <w10:borderleft type="single" width="4" shadow="t"/>
@@ -1996,8 +1982,8 @@
     <w:p/>
     <w:p>
       <w:r>
-        <w:object w:dxaOrig="12804" w:dyaOrig="7188">
-          <v:shape id="_x0000_i1063" type="#_x0000_t75" style="width:480pt;height:269.25pt" o:ole="" o:bordertopcolor="this" o:borderleftcolor="this" o:borderbottomcolor="this" o:borderrightcolor="this">
+        <w:object w:dxaOrig="12803" w:dyaOrig="7188">
+          <v:shape id="_x0000_i1063" type="#_x0000_t75" style="width:480pt;height:269.25pt" o:ole="">
             <v:imagedata r:id="rId84" o:title=""/>
             <w10:bordertop type="single" width="4" shadow="t"/>
             <w10:borderleft type="single" width="4" shadow="t"/>
@@ -2088,8 +2074,8 @@
     <w:p/>
     <w:p>
       <w:r>
-        <w:object w:dxaOrig="12804" w:dyaOrig="7188">
-          <v:shape id="_x0000_i1064" type="#_x0000_t75" style="width:480pt;height:269.25pt" o:ole="" o:bordertopcolor="this" o:borderleftcolor="this" o:borderbottomcolor="this" o:borderrightcolor="this">
+        <w:object w:dxaOrig="12803" w:dyaOrig="7188">
+          <v:shape id="_x0000_i1064" type="#_x0000_t75" style="width:480pt;height:269.25pt" o:ole="">
             <v:imagedata r:id="rId86" o:title=""/>
             <w10:bordertop type="single" width="4" shadow="t"/>
             <w10:borderleft type="single" width="4" shadow="t"/>
@@ -2172,8 +2158,6 @@
       <w:r>
         <w:t xml:space="preserve"> </w:t>
       </w:r>
-      <w:bookmarkStart w:id="0" w:name="_GoBack"/>
-      <w:bookmarkEnd w:id="0"/>
       <w:r>
         <w:t>Test and Repair</w:t>
       </w:r>
@@ -2195,8 +2179,8 @@
     <w:p/>
     <w:p>
       <w:r>
-        <w:object w:dxaOrig="12804" w:dyaOrig="7188">
-          <v:shape id="_x0000_i1065" type="#_x0000_t75" style="width:480pt;height:269.25pt" o:ole="" o:bordertopcolor="this" o:borderleftcolor="this" o:borderbottomcolor="this" o:borderrightcolor="this">
+        <w:object w:dxaOrig="12803" w:dyaOrig="7188">
+          <v:shape id="_x0000_i1065" type="#_x0000_t75" style="width:480pt;height:269.25pt" o:ole="">
             <v:imagedata r:id="rId88" o:title=""/>
             <w10:bordertop type="single" width="4" shadow="t"/>
             <w10:borderleft type="single" width="4" shadow="t"/>
@@ -2859,6 +2843,34 @@
       <w:contextualSpacing/>
     </w:pPr>
   </w:style>
+  <w:style w:type="paragraph" w:styleId="BalloonText">
+    <w:name w:val="Balloon Text"/>
+    <w:basedOn w:val="Normal"/>
+    <w:link w:val="BalloonTextChar"/>
+    <w:uiPriority w:val="99"/>
+    <w:semiHidden/>
+    <w:unhideWhenUsed/>
+    <w:rsid w:val="0093466E"/>
+    <w:rPr>
+      <w:rFonts w:ascii="Segoe UI" w:hAnsi="Segoe UI" w:cs="Segoe UI"/>
+      <w:sz w:val="18"/>
+      <w:szCs w:val="18"/>
+    </w:rPr>
+  </w:style>
+  <w:style w:type="character" w:customStyle="1" w:styleId="BalloonTextChar">
+    <w:name w:val="Balloon Text Char"/>
+    <w:basedOn w:val="DefaultParagraphFont"/>
+    <w:link w:val="BalloonText"/>
+    <w:uiPriority w:val="99"/>
+    <w:semiHidden/>
+    <w:rsid w:val="0093466E"/>
+    <w:rPr>
+      <w:rFonts w:ascii="Segoe UI" w:hAnsi="Segoe UI" w:cs="Segoe UI"/>
+      <w:kern w:val="24"/>
+      <w:sz w:val="18"/>
+      <w:szCs w:val="18"/>
+    </w:rPr>
+  </w:style>
 </w:styles>
 </file>
 
@@ -3128,7 +3140,7 @@
 </file>
 
 <file path=customXml/itemProps1.xml><?xml version="1.0" encoding="utf-8"?>
-<ds:datastoreItem xmlns:ds="http://schemas.openxmlformats.org/officeDocument/2006/customXml" ds:itemID="{C85E8B6C-A4FA-473A-8EDA-B74927B21C97}">
+<ds:datastoreItem xmlns:ds="http://schemas.openxmlformats.org/officeDocument/2006/customXml" ds:itemID="{31CB2469-5EDD-430E-9CBB-FFBFE771F94B}">
   <ds:schemaRefs>
     <ds:schemaRef ds:uri="http://schemas.openxmlformats.org/officeDocument/2006/bibliography"/>
   </ds:schemaRefs>

</xml_diff>